<commit_message>
Etap 1 wymagania funkcjonalne
</commit_message>
<xml_diff>
--- a/Pilkevych-Walski-opis.docx
+++ b/Pilkevych-Walski-opis.docx
@@ -145,19 +145,7 @@
         <w:rPr>
           <w:b/>
         </w:rPr>
-        <w:t xml:space="preserve">System sprzedaży biletów linii lotniczych - opis </w:t>
-      </w:r>
-      <w:r>
-        <w:rPr>
-          <w:b/>
-        </w:rPr>
-        <w:t>biznesowy „świata rzeczywistego” przygoto</w:t>
-      </w:r>
-      <w:r>
-        <w:rPr>
-          <w:b/>
-        </w:rPr>
-        <w:t xml:space="preserve">wany przez stronę zamawiającą. </w:t>
+        <w:t xml:space="preserve">System sprzedaży biletów linii lotniczych - opis biznesowy „świata rzeczywistego” przygotowany przez stronę zamawiającą. </w:t>
       </w:r>
     </w:p>
     <w:p>
@@ -186,66 +174,24 @@
         <w:jc w:val="both"/>
       </w:pPr>
       <w:r>
-        <w:t xml:space="preserve">Pracownik </w:t>
+        <w:t xml:space="preserve">Pracownik linii lotniczych może dodawać do grafiku loty. Każdy lot jest reprezentowany przez następujące dane: identyfikator, miejsce wylotu, miejsce przylotu, cena </w:t>
+      </w:r>
+      <w:r>
+        <w:t>w klasie ekonomicznej, cena w klasie biznesowej</w:t>
+      </w:r>
+      <w:r>
+        <w:t xml:space="preserve">, </w:t>
+      </w:r>
+      <w:r>
+        <w:t>liczba miejsc w klasie ekonomicznej, liczba miejsc w klasie biznesowej</w:t>
+      </w:r>
+      <w:r>
+        <w:t xml:space="preserve">. Klient może wyszukiwać loty i kupować bilety. Klient może sprawdzić, jaką całkowitą wartość zamówienia. Pracownik </w:t>
       </w:r>
       <w:r>
         <w:t>linii lotniczych</w:t>
       </w:r>
       <w:r>
-        <w:t xml:space="preserve"> może dodawać do </w:t>
-      </w:r>
-      <w:r>
-        <w:t>grafiku loty</w:t>
-      </w:r>
-      <w:r>
-        <w:t xml:space="preserve">. Każdy </w:t>
-      </w:r>
-      <w:r>
-        <w:t>lot</w:t>
-      </w:r>
-      <w:r>
-        <w:t xml:space="preserve"> jest reprezentowany przez następujące dane: </w:t>
-      </w:r>
-      <w:r>
-        <w:t>identyfikator</w:t>
-      </w:r>
-      <w:r>
-        <w:t xml:space="preserve">, </w:t>
-      </w:r>
-      <w:r>
-        <w:t xml:space="preserve">miejsce wylotu, miejsce przylotu, </w:t>
-      </w:r>
-      <w:r>
-        <w:t xml:space="preserve">cena </w:t>
-      </w:r>
-      <w:r>
-        <w:t>w klasie ekonomicznej, cena w klasie biznesowej</w:t>
-      </w:r>
-      <w:r>
-        <w:t xml:space="preserve">, </w:t>
-      </w:r>
-      <w:r>
-        <w:t>liczba miejsc w klasie ekonomicznej, liczba miejsc w klasie biznesowej</w:t>
-      </w:r>
-      <w:r>
-        <w:t xml:space="preserve">. Klient może </w:t>
-      </w:r>
-      <w:r>
-        <w:t>wyszukiwać loty i kupować bilety</w:t>
-      </w:r>
-      <w:r>
-        <w:t xml:space="preserve">. Klient może sprawdzić, jaką </w:t>
-      </w:r>
-      <w:r>
-        <w:t>całkowitą wartość zamówienia</w:t>
-      </w:r>
-      <w:r>
-        <w:t xml:space="preserve">. Pracownik </w:t>
-      </w:r>
-      <w:r>
-        <w:t>linii lotniczych</w:t>
-      </w:r>
-      <w:r>
         <w:t xml:space="preserve"> </w:t>
       </w:r>
       <w:r>
@@ -431,107 +377,311 @@
           <w:ilvl w:val="2"/>
           <w:numId w:val="1"/>
         </w:numPr>
-        <w:jc w:val="both"/>
-      </w:pPr>
-      <w:r>
-        <w:t xml:space="preserve"> System zawiera </w:t>
-      </w:r>
-      <w:r>
-        <w:t>listę lotów</w:t>
-      </w:r>
-      <w:r>
-        <w:t>, do które</w:t>
-      </w:r>
-      <w:r>
-        <w:t>j</w:t>
-      </w:r>
-      <w:r>
-        <w:t xml:space="preserve"> można </w:t>
-      </w:r>
-      <w:r>
-        <w:t>dodawać nowe loty.</w:t>
-      </w:r>
-    </w:p>
-    <w:p>
-      <w:pPr>
-        <w:pStyle w:val="ListParagraph"/>
-        <w:numPr>
-          <w:ilvl w:val="2"/>
-          <w:numId w:val="1"/>
-        </w:numPr>
-        <w:jc w:val="both"/>
-      </w:pPr>
-      <w:r>
-        <w:t xml:space="preserve"> Można zakupić </w:t>
-      </w:r>
-      <w:r>
-        <w:t>bilet w klasie ekonomicznej lub biznesowej.</w:t>
-      </w:r>
-    </w:p>
-    <w:p>
-      <w:pPr>
-        <w:pStyle w:val="ListParagraph"/>
-        <w:numPr>
-          <w:ilvl w:val="2"/>
-          <w:numId w:val="1"/>
-        </w:numPr>
-        <w:jc w:val="both"/>
-      </w:pPr>
-      <w:r>
-        <w:t xml:space="preserve"> Pozycje rachunku muszą zawierać produkty różne w sensie nazwy, ceny, podatku i promocji</w:t>
-      </w:r>
-    </w:p>
-    <w:p>
-      <w:pPr>
-        <w:pStyle w:val="ListParagraph"/>
-        <w:numPr>
-          <w:ilvl w:val="2"/>
-          <w:numId w:val="1"/>
-        </w:numPr>
-        <w:jc w:val="both"/>
-      </w:pPr>
-      <w:r>
-        <w:t xml:space="preserve"> Zamówienie składa się z poszczególnych biletów (w jednym zamówieniu można kupić więcej niż jeden bilet)</w:t>
-      </w:r>
-    </w:p>
-    <w:p>
-      <w:pPr>
-        <w:pStyle w:val="ListParagraph"/>
-        <w:numPr>
-          <w:ilvl w:val="2"/>
-          <w:numId w:val="1"/>
-        </w:numPr>
-        <w:jc w:val="both"/>
       </w:pPr>
       <w:r>
         <w:t xml:space="preserve"> </w:t>
       </w:r>
       <w:r>
-        <w:t>W zamówieniu</w:t>
-      </w:r>
-      <w:r>
-        <w:t xml:space="preserve"> powinna znajdować się wartość łączna wszystkich </w:t>
-      </w:r>
-      <w:r>
-        <w:t>biletów.</w:t>
-      </w:r>
-    </w:p>
-    <w:p>
-      <w:pPr>
-        <w:pStyle w:val="ListParagraph"/>
-        <w:numPr>
-          <w:ilvl w:val="2"/>
-          <w:numId w:val="1"/>
-        </w:numPr>
-        <w:jc w:val="both"/>
+        <w:t>Możliwość dodawania</w:t>
+      </w:r>
+      <w:r>
+        <w:t xml:space="preserve"> pilotów.</w:t>
+      </w:r>
+    </w:p>
+    <w:p>
+      <w:pPr>
+        <w:pStyle w:val="ListParagraph"/>
+        <w:numPr>
+          <w:ilvl w:val="2"/>
+          <w:numId w:val="1"/>
+        </w:numPr>
+      </w:pPr>
+      <w:r>
+        <w:t xml:space="preserve"> Możliwość usuwania pilotów.</w:t>
+      </w:r>
+    </w:p>
+    <w:p>
+      <w:pPr>
+        <w:pStyle w:val="ListParagraph"/>
+        <w:numPr>
+          <w:ilvl w:val="2"/>
+          <w:numId w:val="1"/>
+        </w:numPr>
       </w:pPr>
       <w:r>
         <w:t xml:space="preserve"> </w:t>
+      </w:r>
+      <w:r>
+        <w:t>Możliwość dodawania</w:t>
+      </w:r>
+      <w:r>
+        <w:t xml:space="preserve"> </w:t>
+      </w:r>
+      <w:r>
+        <w:t>samolotów</w:t>
+      </w:r>
+      <w:r>
+        <w:t>.</w:t>
+      </w:r>
+    </w:p>
+    <w:p>
+      <w:pPr>
+        <w:pStyle w:val="ListParagraph"/>
+        <w:numPr>
+          <w:ilvl w:val="2"/>
+          <w:numId w:val="1"/>
+        </w:numPr>
+      </w:pPr>
+      <w:r>
+        <w:t xml:space="preserve"> Możliwość usuwania </w:t>
+      </w:r>
+      <w:r>
+        <w:t>samolotów</w:t>
+      </w:r>
+      <w:r>
+        <w:t>.</w:t>
+      </w:r>
+      <w:r>
+        <w:t xml:space="preserve"> </w:t>
+      </w:r>
+    </w:p>
+    <w:p>
+      <w:pPr>
+        <w:pStyle w:val="ListParagraph"/>
+        <w:numPr>
+          <w:ilvl w:val="2"/>
+          <w:numId w:val="1"/>
+        </w:numPr>
+        <w:jc w:val="both"/>
+      </w:pPr>
+      <w:r>
+        <w:t xml:space="preserve"> </w:t>
+      </w:r>
+      <w:r>
+        <w:t>Mo</w:t>
+      </w:r>
+      <w:r>
+        <w:t>żliwość</w:t>
+      </w:r>
+      <w:r>
+        <w:t xml:space="preserve"> </w:t>
+      </w:r>
+      <w:r>
+        <w:t xml:space="preserve">dodawania </w:t>
+      </w:r>
+      <w:r>
+        <w:t>nowych lotów</w:t>
+      </w:r>
+      <w:r>
+        <w:t>.</w:t>
+      </w:r>
+    </w:p>
+    <w:p>
+      <w:pPr>
+        <w:pStyle w:val="ListParagraph"/>
+        <w:numPr>
+          <w:ilvl w:val="2"/>
+          <w:numId w:val="1"/>
+        </w:numPr>
+        <w:jc w:val="both"/>
+      </w:pPr>
+      <w:r>
+        <w:t xml:space="preserve"> Możliwość zmiany samolotu </w:t>
+      </w:r>
+    </w:p>
+    <w:p>
+      <w:pPr>
+        <w:pStyle w:val="ListParagraph"/>
+        <w:numPr>
+          <w:ilvl w:val="2"/>
+          <w:numId w:val="1"/>
+        </w:numPr>
+        <w:jc w:val="both"/>
+      </w:pPr>
+      <w:r>
+        <w:t xml:space="preserve"> </w:t>
+      </w:r>
+      <w:r>
+        <w:t xml:space="preserve">Możliwość zmiany </w:t>
+      </w:r>
+      <w:r>
+        <w:t>pilot</w:t>
+      </w:r>
+      <w:r>
+        <w:t>ów</w:t>
+      </w:r>
+      <w:r>
+        <w:t xml:space="preserve"> w </w:t>
+      </w:r>
+      <w:r>
+        <w:t xml:space="preserve">planowanym </w:t>
+      </w:r>
+      <w:r>
+        <w:t>loc</w:t>
       </w:r>
       <w:bookmarkStart w:id="0" w:name="_GoBack"/>
       <w:bookmarkEnd w:id="0"/>
       <w:r>
-        <w:t>Administrator systemu może dodać pracownika.</w:t>
+        <w:t>ie.</w:t>
+      </w:r>
+    </w:p>
+    <w:p>
+      <w:pPr>
+        <w:pStyle w:val="ListParagraph"/>
+        <w:numPr>
+          <w:ilvl w:val="2"/>
+          <w:numId w:val="1"/>
+        </w:numPr>
+        <w:jc w:val="both"/>
+      </w:pPr>
+      <w:r>
+        <w:t xml:space="preserve"> Automatyczna zmiana ceny biletu w zależności od zainteresowania lotem.</w:t>
+      </w:r>
+    </w:p>
+    <w:p>
+      <w:pPr>
+        <w:pStyle w:val="ListParagraph"/>
+        <w:numPr>
+          <w:ilvl w:val="2"/>
+          <w:numId w:val="1"/>
+        </w:numPr>
+        <w:jc w:val="both"/>
+      </w:pPr>
+      <w:r>
+        <w:t xml:space="preserve"> Możliwość odwołania lotu</w:t>
+      </w:r>
+      <w:r>
+        <w:t>.</w:t>
+      </w:r>
+    </w:p>
+    <w:p>
+      <w:pPr>
+        <w:pStyle w:val="ListParagraph"/>
+        <w:numPr>
+          <w:ilvl w:val="2"/>
+          <w:numId w:val="1"/>
+        </w:numPr>
+        <w:jc w:val="both"/>
+      </w:pPr>
+      <w:r>
+        <w:t xml:space="preserve"> Możliwość propozycji</w:t>
+      </w:r>
+      <w:r>
+        <w:t xml:space="preserve"> alternatywnej opcji</w:t>
+      </w:r>
+      <w:r>
+        <w:t xml:space="preserve"> lotu</w:t>
+      </w:r>
+      <w:r>
+        <w:t>.</w:t>
+      </w:r>
+    </w:p>
+    <w:p>
+      <w:pPr>
+        <w:pStyle w:val="ListParagraph"/>
+        <w:numPr>
+          <w:ilvl w:val="2"/>
+          <w:numId w:val="1"/>
+        </w:numPr>
+        <w:jc w:val="both"/>
+      </w:pPr>
+      <w:r>
+        <w:t>Możliwość automatycznego zakupu biletu na wyprzedany lot w przypadku zwolnienia miejsca.</w:t>
+      </w:r>
+    </w:p>
+    <w:p>
+      <w:pPr>
+        <w:pStyle w:val="ListParagraph"/>
+        <w:numPr>
+          <w:ilvl w:val="2"/>
+          <w:numId w:val="1"/>
+        </w:numPr>
+        <w:jc w:val="both"/>
+      </w:pPr>
+      <w:r>
+        <w:lastRenderedPageBreak/>
+        <w:t xml:space="preserve"> Możliwość przeglądu grafiku lotów.</w:t>
+      </w:r>
+    </w:p>
+    <w:p>
+      <w:pPr>
+        <w:pStyle w:val="ListParagraph"/>
+        <w:numPr>
+          <w:ilvl w:val="2"/>
+          <w:numId w:val="1"/>
+        </w:numPr>
+        <w:jc w:val="both"/>
+      </w:pPr>
+      <w:r>
+        <w:t xml:space="preserve"> Możliwość przeglądu informacji na temat zakupionego lotu.</w:t>
+      </w:r>
+      <w:r>
+        <w:t xml:space="preserve"> </w:t>
+      </w:r>
+    </w:p>
+    <w:p>
+      <w:pPr>
+        <w:pStyle w:val="ListParagraph"/>
+        <w:numPr>
+          <w:ilvl w:val="2"/>
+          <w:numId w:val="1"/>
+        </w:numPr>
+        <w:jc w:val="both"/>
+      </w:pPr>
+      <w:r>
+        <w:t xml:space="preserve"> Możliwość zakupu biletu. </w:t>
+      </w:r>
+    </w:p>
+    <w:p>
+      <w:pPr>
+        <w:pStyle w:val="ListParagraph"/>
+        <w:numPr>
+          <w:ilvl w:val="2"/>
+          <w:numId w:val="1"/>
+        </w:numPr>
+        <w:jc w:val="both"/>
+      </w:pPr>
+      <w:r>
+        <w:t xml:space="preserve"> Możliwość rezygnacji z zakupionego biletu.</w:t>
+      </w:r>
+    </w:p>
+    <w:p>
+      <w:pPr>
+        <w:pStyle w:val="ListParagraph"/>
+        <w:numPr>
+          <w:ilvl w:val="2"/>
+          <w:numId w:val="1"/>
+        </w:numPr>
+        <w:jc w:val="both"/>
+      </w:pPr>
+      <w:r>
+        <w:t>Możliwość tworzenia kont dla pracowników.</w:t>
+      </w:r>
+    </w:p>
+    <w:p>
+      <w:pPr>
+        <w:pStyle w:val="ListParagraph"/>
+        <w:numPr>
+          <w:ilvl w:val="2"/>
+          <w:numId w:val="1"/>
+        </w:numPr>
+        <w:jc w:val="both"/>
+      </w:pPr>
+      <w:r>
+        <w:t>Możliwość tworzenia kont dla klientów.</w:t>
+      </w:r>
+    </w:p>
+    <w:p>
+      <w:pPr>
+        <w:pStyle w:val="ListParagraph"/>
+        <w:numPr>
+          <w:ilvl w:val="2"/>
+          <w:numId w:val="1"/>
+        </w:numPr>
+        <w:jc w:val="both"/>
+      </w:pPr>
+      <w:r>
+        <w:t>Możliwość zalogowania się do systemu.</w:t>
       </w:r>
     </w:p>
     <w:p>

</xml_diff>

<commit_message>
Etap 1 wymagania funkcjonalne + diagram
</commit_message>
<xml_diff>
--- a/Pilkevych-Walski-opis.docx
+++ b/Pilkevych-Walski-opis.docx
@@ -268,6 +268,9 @@
       <w:r>
         <w:t>.</w:t>
       </w:r>
+      <w:r>
+        <w:t xml:space="preserve"> Strategia firmy ukierunkowana jest na niezawodność świadczonych usług, a zrealizowane jest to poprzez dysponowanie samolotem zapasowym na każdym lotnisku, gdzie funkcjonuje firma.</w:t>
+      </w:r>
     </w:p>
     <w:p>
       <w:pPr>
@@ -307,542 +310,542 @@
         <w:t>internetowej</w:t>
       </w:r>
       <w:r>
-        <w:t>. Zakłada się, że klientów, jednocześnie przeglądających dane katalogu sprzedaży oraz dokonujących zakupu</w:t>
+        <w:t xml:space="preserve">. Zakłada się, że klientów, jednocześnie przeglądających dane katalogu sprzedaży oraz dokonujących zakupu produktów może być ponad </w:t>
+      </w:r>
+      <w:r>
+        <w:t>100</w:t>
+      </w:r>
+      <w:r>
+        <w:t xml:space="preserve"> oraz firma handlowa może oferować kilka</w:t>
+      </w:r>
+      <w:r>
+        <w:t>naście</w:t>
+      </w:r>
+      <w:r>
+        <w:t xml:space="preserve"> </w:t>
+      </w:r>
+      <w:r>
+        <w:t>lotów tygodniowo.</w:t>
+      </w:r>
+      <w:r>
+        <w:t xml:space="preserve"> W skład linii lotniczych wchodzi 80 pilotów i 30 samolotów, co zapewnia możliwość zrealizowania 10000 lotów w skali roku.</w:t>
+      </w:r>
+    </w:p>
+    <w:p>
+      <w:pPr>
+        <w:pStyle w:val="ListParagraph"/>
+        <w:ind w:left="1440"/>
+        <w:jc w:val="both"/>
+      </w:pPr>
+    </w:p>
+    <w:p>
+      <w:pPr>
+        <w:pStyle w:val="ListParagraph"/>
+        <w:numPr>
+          <w:ilvl w:val="0"/>
+          <w:numId w:val="1"/>
+        </w:numPr>
+        <w:jc w:val="both"/>
+        <w:rPr>
+          <w:b/>
+        </w:rPr>
+      </w:pPr>
+      <w:r>
+        <w:rPr>
+          <w:b/>
+        </w:rPr>
+        <w:t>Wymagania stawiane tworzonej aplikacji - na podstawie opisu „świata rzeczywistego” wykonanego przez eksperta problemu reprezentującego stronę zamawiającą, czyli użytkownika i klienta, przekazana wykonawcy systemu</w:t>
+      </w:r>
+    </w:p>
+    <w:p>
+      <w:pPr>
+        <w:pStyle w:val="ListParagraph"/>
+        <w:numPr>
+          <w:ilvl w:val="1"/>
+          <w:numId w:val="1"/>
+        </w:numPr>
+        <w:jc w:val="both"/>
+        <w:rPr>
+          <w:b/>
+        </w:rPr>
+      </w:pPr>
+      <w:r>
+        <w:rPr>
+          <w:b/>
+        </w:rPr>
+        <w:t>Lista wymagań funkcjonalnych</w:t>
+      </w:r>
+    </w:p>
+    <w:p>
+      <w:pPr>
+        <w:pStyle w:val="ListParagraph"/>
+        <w:numPr>
+          <w:ilvl w:val="2"/>
+          <w:numId w:val="1"/>
+        </w:numPr>
+      </w:pPr>
+      <w:r>
+        <w:t xml:space="preserve"> </w:t>
+      </w:r>
+      <w:r>
+        <w:t>Możliwość dodawania</w:t>
+      </w:r>
+      <w:r>
+        <w:t xml:space="preserve"> pilotów.</w:t>
+      </w:r>
+    </w:p>
+    <w:p>
+      <w:pPr>
+        <w:pStyle w:val="ListParagraph"/>
+        <w:numPr>
+          <w:ilvl w:val="2"/>
+          <w:numId w:val="1"/>
+        </w:numPr>
+      </w:pPr>
+      <w:r>
+        <w:t xml:space="preserve"> Możliwość usuwania pilotów.</w:t>
+      </w:r>
+    </w:p>
+    <w:p>
+      <w:pPr>
+        <w:pStyle w:val="ListParagraph"/>
+        <w:numPr>
+          <w:ilvl w:val="2"/>
+          <w:numId w:val="1"/>
+        </w:numPr>
+      </w:pPr>
+      <w:r>
+        <w:t xml:space="preserve"> </w:t>
+      </w:r>
+      <w:r>
+        <w:t>Możliwość dodawania</w:t>
+      </w:r>
+      <w:r>
+        <w:t xml:space="preserve"> </w:t>
+      </w:r>
+      <w:r>
+        <w:t>samolotów</w:t>
+      </w:r>
+      <w:r>
+        <w:t>.</w:t>
+      </w:r>
+    </w:p>
+    <w:p>
+      <w:pPr>
+        <w:pStyle w:val="ListParagraph"/>
+        <w:numPr>
+          <w:ilvl w:val="2"/>
+          <w:numId w:val="1"/>
+        </w:numPr>
+      </w:pPr>
+      <w:r>
+        <w:t xml:space="preserve"> Możliwość usuwania </w:t>
+      </w:r>
+      <w:r>
+        <w:t>samolotów</w:t>
+      </w:r>
+      <w:r>
+        <w:t>.</w:t>
+      </w:r>
+      <w:r>
+        <w:t xml:space="preserve"> </w:t>
+      </w:r>
+    </w:p>
+    <w:p>
+      <w:pPr>
+        <w:pStyle w:val="ListParagraph"/>
+        <w:numPr>
+          <w:ilvl w:val="2"/>
+          <w:numId w:val="1"/>
+        </w:numPr>
+        <w:jc w:val="both"/>
+      </w:pPr>
+      <w:r>
+        <w:t xml:space="preserve"> </w:t>
+      </w:r>
+      <w:r>
+        <w:t>Mo</w:t>
+      </w:r>
+      <w:r>
+        <w:t>żliwość</w:t>
+      </w:r>
+      <w:r>
+        <w:t xml:space="preserve"> </w:t>
+      </w:r>
+      <w:r>
+        <w:t xml:space="preserve">dodawania </w:t>
+      </w:r>
+      <w:r>
+        <w:t>nowych lotów</w:t>
+      </w:r>
+      <w:r>
+        <w:t>.</w:t>
+      </w:r>
+    </w:p>
+    <w:p>
+      <w:pPr>
+        <w:pStyle w:val="ListParagraph"/>
+        <w:numPr>
+          <w:ilvl w:val="2"/>
+          <w:numId w:val="1"/>
+        </w:numPr>
+        <w:jc w:val="both"/>
+      </w:pPr>
+      <w:r>
+        <w:t xml:space="preserve"> Możliwość zmiany samolotu </w:t>
+      </w:r>
+    </w:p>
+    <w:p>
+      <w:pPr>
+        <w:pStyle w:val="ListParagraph"/>
+        <w:numPr>
+          <w:ilvl w:val="2"/>
+          <w:numId w:val="1"/>
+        </w:numPr>
+        <w:jc w:val="both"/>
+      </w:pPr>
+      <w:r>
+        <w:t xml:space="preserve"> </w:t>
+      </w:r>
+      <w:r>
+        <w:t xml:space="preserve">Możliwość zmiany </w:t>
+      </w:r>
+      <w:r>
+        <w:t>pilot</w:t>
+      </w:r>
+      <w:r>
+        <w:t>ów</w:t>
+      </w:r>
+      <w:r>
+        <w:t xml:space="preserve"> w </w:t>
+      </w:r>
+      <w:r>
+        <w:t xml:space="preserve">planowanym </w:t>
+      </w:r>
+      <w:r>
+        <w:t>locie.</w:t>
+      </w:r>
+    </w:p>
+    <w:p>
+      <w:pPr>
+        <w:pStyle w:val="ListParagraph"/>
+        <w:numPr>
+          <w:ilvl w:val="2"/>
+          <w:numId w:val="1"/>
+        </w:numPr>
+        <w:jc w:val="both"/>
+      </w:pPr>
+      <w:r>
+        <w:t xml:space="preserve"> Automatyczna zmiana ceny biletu w zależności od zainteresowania lotem.</w:t>
+      </w:r>
+    </w:p>
+    <w:p>
+      <w:pPr>
+        <w:pStyle w:val="ListParagraph"/>
+        <w:numPr>
+          <w:ilvl w:val="2"/>
+          <w:numId w:val="1"/>
+        </w:numPr>
+        <w:jc w:val="both"/>
+      </w:pPr>
+      <w:r>
+        <w:lastRenderedPageBreak/>
+        <w:t xml:space="preserve"> Możliwość odwołania lotu</w:t>
+      </w:r>
+      <w:r>
+        <w:t>.</w:t>
+      </w:r>
+    </w:p>
+    <w:p>
+      <w:pPr>
+        <w:pStyle w:val="ListParagraph"/>
+        <w:numPr>
+          <w:ilvl w:val="2"/>
+          <w:numId w:val="1"/>
+        </w:numPr>
+        <w:jc w:val="both"/>
+      </w:pPr>
+      <w:r>
+        <w:t>Możliwość propozycji</w:t>
+      </w:r>
+      <w:r>
+        <w:t xml:space="preserve"> alternatywnej opcji</w:t>
+      </w:r>
+      <w:r>
+        <w:t xml:space="preserve"> lotu</w:t>
+      </w:r>
+      <w:r>
+        <w:t>.</w:t>
+      </w:r>
+    </w:p>
+    <w:p>
+      <w:pPr>
+        <w:pStyle w:val="ListParagraph"/>
+        <w:numPr>
+          <w:ilvl w:val="2"/>
+          <w:numId w:val="1"/>
+        </w:numPr>
+        <w:jc w:val="both"/>
+      </w:pPr>
+      <w:r>
+        <w:t>Możliwość automatycznego zakupu biletu na wyprzedany lot w przypadku zwolnienia miejsca.</w:t>
+      </w:r>
+    </w:p>
+    <w:p>
+      <w:pPr>
+        <w:pStyle w:val="ListParagraph"/>
+        <w:numPr>
+          <w:ilvl w:val="2"/>
+          <w:numId w:val="1"/>
+        </w:numPr>
+        <w:jc w:val="both"/>
+      </w:pPr>
+      <w:r>
+        <w:t xml:space="preserve"> Możliwość przeglądu grafiku lotów.</w:t>
+      </w:r>
+    </w:p>
+    <w:p>
+      <w:pPr>
+        <w:pStyle w:val="ListParagraph"/>
+        <w:numPr>
+          <w:ilvl w:val="2"/>
+          <w:numId w:val="1"/>
+        </w:numPr>
+        <w:jc w:val="both"/>
+      </w:pPr>
+      <w:r>
+        <w:t xml:space="preserve"> Możliwość przeglądu informacji na temat zakupionego lotu.</w:t>
+      </w:r>
+      <w:r>
+        <w:t xml:space="preserve"> </w:t>
+      </w:r>
+    </w:p>
+    <w:p>
+      <w:pPr>
+        <w:pStyle w:val="ListParagraph"/>
+        <w:numPr>
+          <w:ilvl w:val="2"/>
+          <w:numId w:val="1"/>
+        </w:numPr>
+        <w:jc w:val="both"/>
+      </w:pPr>
+      <w:r>
+        <w:t xml:space="preserve"> Możliwość zakupu biletu. </w:t>
+      </w:r>
+    </w:p>
+    <w:p>
+      <w:pPr>
+        <w:pStyle w:val="ListParagraph"/>
+        <w:numPr>
+          <w:ilvl w:val="2"/>
+          <w:numId w:val="1"/>
+        </w:numPr>
+        <w:jc w:val="both"/>
+      </w:pPr>
+      <w:r>
+        <w:t xml:space="preserve"> Możliwość rezygnacji z zakupionego biletu.</w:t>
+      </w:r>
+    </w:p>
+    <w:p>
+      <w:pPr>
+        <w:pStyle w:val="ListParagraph"/>
+        <w:numPr>
+          <w:ilvl w:val="2"/>
+          <w:numId w:val="1"/>
+        </w:numPr>
+        <w:jc w:val="both"/>
+      </w:pPr>
+      <w:r>
+        <w:t>Możliwość tworzenia kont dla pracowników.</w:t>
+      </w:r>
+    </w:p>
+    <w:p>
+      <w:pPr>
+        <w:pStyle w:val="ListParagraph"/>
+        <w:numPr>
+          <w:ilvl w:val="2"/>
+          <w:numId w:val="1"/>
+        </w:numPr>
+        <w:jc w:val="both"/>
+      </w:pPr>
+      <w:r>
+        <w:t>Możliwość tworzenia kont dla klientów.</w:t>
+      </w:r>
+    </w:p>
+    <w:p>
+      <w:pPr>
+        <w:pStyle w:val="ListParagraph"/>
+        <w:numPr>
+          <w:ilvl w:val="2"/>
+          <w:numId w:val="1"/>
+        </w:numPr>
+        <w:jc w:val="both"/>
+      </w:pPr>
+      <w:r>
+        <w:t>Możliwość zalogowania się do systemu.</w:t>
+      </w:r>
+    </w:p>
+    <w:p>
+      <w:pPr>
+        <w:pStyle w:val="ListParagraph"/>
+        <w:numPr>
+          <w:ilvl w:val="1"/>
+          <w:numId w:val="1"/>
+        </w:numPr>
+        <w:jc w:val="both"/>
+        <w:rPr>
+          <w:b/>
+        </w:rPr>
+      </w:pPr>
+      <w:r>
+        <w:rPr>
+          <w:b/>
+        </w:rPr>
+        <w:t>Lista wymagań niefunkcjonalnych</w:t>
+      </w:r>
+    </w:p>
+    <w:p>
+      <w:pPr>
+        <w:pStyle w:val="ListParagraph"/>
+        <w:numPr>
+          <w:ilvl w:val="2"/>
+          <w:numId w:val="1"/>
+        </w:numPr>
+        <w:jc w:val="both"/>
+      </w:pPr>
+      <w:r>
+        <w:t xml:space="preserve"> Tylko administrator może tworzyć konta dla pracowników.</w:t>
+      </w:r>
+    </w:p>
+    <w:p>
+      <w:pPr>
+        <w:pStyle w:val="ListParagraph"/>
+        <w:numPr>
+          <w:ilvl w:val="2"/>
+          <w:numId w:val="1"/>
+        </w:numPr>
+        <w:jc w:val="both"/>
+      </w:pPr>
+      <w:r>
+        <w:t xml:space="preserve"> </w:t>
+      </w:r>
+      <w:r>
+        <w:t>Tylko pracownik może zarządzać pilotami.</w:t>
+      </w:r>
+    </w:p>
+    <w:p>
+      <w:pPr>
+        <w:pStyle w:val="ListParagraph"/>
+        <w:numPr>
+          <w:ilvl w:val="2"/>
+          <w:numId w:val="1"/>
+        </w:numPr>
+        <w:jc w:val="both"/>
+      </w:pPr>
+      <w:r>
+        <w:t xml:space="preserve"> </w:t>
+      </w:r>
+      <w:r>
+        <w:t xml:space="preserve">Tylko pracownik może zarządzać </w:t>
+      </w:r>
+      <w:r>
+        <w:t>samolotami.</w:t>
+      </w:r>
+    </w:p>
+    <w:p>
+      <w:pPr>
+        <w:pStyle w:val="ListParagraph"/>
+        <w:numPr>
+          <w:ilvl w:val="2"/>
+          <w:numId w:val="1"/>
+        </w:numPr>
+        <w:jc w:val="both"/>
+      </w:pPr>
+      <w:r>
+        <w:t xml:space="preserve"> Tylko pracownik może zarządzać lotami.</w:t>
+      </w:r>
+    </w:p>
+    <w:p>
+      <w:pPr>
+        <w:pStyle w:val="ListParagraph"/>
+        <w:numPr>
+          <w:ilvl w:val="2"/>
+          <w:numId w:val="1"/>
+        </w:numPr>
+        <w:jc w:val="both"/>
+      </w:pPr>
+      <w:r>
+        <w:t>Tylko klient może zakupić bilet.</w:t>
+      </w:r>
+    </w:p>
+    <w:p>
+      <w:pPr>
+        <w:pStyle w:val="ListParagraph"/>
+        <w:numPr>
+          <w:ilvl w:val="2"/>
+          <w:numId w:val="1"/>
+        </w:numPr>
+        <w:jc w:val="both"/>
+      </w:pPr>
+      <w:r>
+        <w:t xml:space="preserve"> Zakaz zakupu biletu na wyprzedany lot.</w:t>
+      </w:r>
+    </w:p>
+    <w:p>
+      <w:pPr>
+        <w:pStyle w:val="ListParagraph"/>
+        <w:numPr>
+          <w:ilvl w:val="2"/>
+          <w:numId w:val="1"/>
+        </w:numPr>
+        <w:jc w:val="both"/>
+      </w:pPr>
+      <w:r>
+        <w:t xml:space="preserve"> W przypadku odwołania lotu klient powinien dostać zwrot kosztów.</w:t>
+      </w:r>
+    </w:p>
+    <w:p>
+      <w:pPr>
+        <w:pStyle w:val="ListParagraph"/>
+        <w:numPr>
+          <w:ilvl w:val="2"/>
+          <w:numId w:val="1"/>
+        </w:numPr>
+        <w:jc w:val="both"/>
+      </w:pPr>
+      <w:r>
+        <w:t xml:space="preserve"> W przypadku odwołania lotu klient powinien dostać propozycję innego lotu w tej samej lub mniejszej cenie.</w:t>
+      </w:r>
+    </w:p>
+    <w:p>
+      <w:pPr>
+        <w:pStyle w:val="ListParagraph"/>
+        <w:numPr>
+          <w:ilvl w:val="2"/>
+          <w:numId w:val="1"/>
+        </w:numPr>
+        <w:jc w:val="both"/>
+      </w:pPr>
+      <w:r>
+        <w:t xml:space="preserve"> W przypadku rezygnacji z zakupionego biletu klient dostaje zwrot 50% kosztów.</w:t>
+      </w:r>
+    </w:p>
+    <w:p>
+      <w:pPr>
+        <w:pStyle w:val="ListParagraph"/>
+        <w:numPr>
+          <w:ilvl w:val="2"/>
+          <w:numId w:val="1"/>
+        </w:numPr>
+        <w:jc w:val="both"/>
+      </w:pPr>
+      <w:r>
+        <w:t xml:space="preserve"> </w:t>
       </w:r>
       <w:bookmarkStart w:id="0" w:name="_GoBack"/>
       <w:bookmarkEnd w:id="0"/>
       <w:r>
-        <w:t xml:space="preserve"> produktów może być ponad </w:t>
-      </w:r>
-      <w:r>
-        <w:t>100</w:t>
-      </w:r>
-      <w:r>
-        <w:t xml:space="preserve"> oraz firma handlowa może oferować kilka</w:t>
-      </w:r>
-      <w:r>
-        <w:t>naście</w:t>
-      </w:r>
-      <w:r>
-        <w:t xml:space="preserve"> </w:t>
-      </w:r>
-      <w:r>
-        <w:t>lotów tygodniowo.</w:t>
-      </w:r>
-    </w:p>
-    <w:p>
-      <w:pPr>
-        <w:pStyle w:val="ListParagraph"/>
-        <w:ind w:left="1440"/>
-        <w:jc w:val="both"/>
-      </w:pPr>
-    </w:p>
-    <w:p>
-      <w:pPr>
-        <w:pStyle w:val="ListParagraph"/>
-        <w:numPr>
-          <w:ilvl w:val="0"/>
-          <w:numId w:val="1"/>
-        </w:numPr>
-        <w:jc w:val="both"/>
-        <w:rPr>
-          <w:b/>
-        </w:rPr>
-      </w:pPr>
-      <w:r>
-        <w:rPr>
-          <w:b/>
-        </w:rPr>
-        <w:t>Wymagania stawiane tworzonej aplikacji - na podstawie opisu „świata rzeczywistego” wykonanego przez eksperta problemu reprezentującego stronę zamawiającą, czyli użytkownika i klienta, przekazana wykonawcy systemu</w:t>
-      </w:r>
-    </w:p>
-    <w:p>
-      <w:pPr>
-        <w:pStyle w:val="ListParagraph"/>
-        <w:numPr>
-          <w:ilvl w:val="1"/>
-          <w:numId w:val="1"/>
-        </w:numPr>
-        <w:jc w:val="both"/>
-        <w:rPr>
-          <w:b/>
-        </w:rPr>
-      </w:pPr>
-      <w:r>
-        <w:rPr>
-          <w:b/>
-        </w:rPr>
-        <w:t>Lista wymagań funkcjonalnych</w:t>
-      </w:r>
-    </w:p>
-    <w:p>
-      <w:pPr>
-        <w:pStyle w:val="ListParagraph"/>
-        <w:numPr>
-          <w:ilvl w:val="2"/>
-          <w:numId w:val="1"/>
-        </w:numPr>
-      </w:pPr>
-      <w:r>
-        <w:t xml:space="preserve"> </w:t>
-      </w:r>
-      <w:r>
-        <w:t>Możliwość dodawania</w:t>
-      </w:r>
-      <w:r>
-        <w:t xml:space="preserve"> pilotów.</w:t>
-      </w:r>
-    </w:p>
-    <w:p>
-      <w:pPr>
-        <w:pStyle w:val="ListParagraph"/>
-        <w:numPr>
-          <w:ilvl w:val="2"/>
-          <w:numId w:val="1"/>
-        </w:numPr>
-      </w:pPr>
-      <w:r>
-        <w:t xml:space="preserve"> Możliwość usuwania pilotów.</w:t>
-      </w:r>
-    </w:p>
-    <w:p>
-      <w:pPr>
-        <w:pStyle w:val="ListParagraph"/>
-        <w:numPr>
-          <w:ilvl w:val="2"/>
-          <w:numId w:val="1"/>
-        </w:numPr>
-      </w:pPr>
-      <w:r>
-        <w:t xml:space="preserve"> </w:t>
-      </w:r>
-      <w:r>
-        <w:t>Możliwość dodawania</w:t>
-      </w:r>
-      <w:r>
-        <w:t xml:space="preserve"> </w:t>
-      </w:r>
-      <w:r>
-        <w:t>samolotów</w:t>
-      </w:r>
-      <w:r>
-        <w:t>.</w:t>
-      </w:r>
-    </w:p>
-    <w:p>
-      <w:pPr>
-        <w:pStyle w:val="ListParagraph"/>
-        <w:numPr>
-          <w:ilvl w:val="2"/>
-          <w:numId w:val="1"/>
-        </w:numPr>
-      </w:pPr>
-      <w:r>
-        <w:t xml:space="preserve"> Możliwość usuwania </w:t>
-      </w:r>
-      <w:r>
-        <w:t>samolotów</w:t>
-      </w:r>
-      <w:r>
-        <w:t>.</w:t>
-      </w:r>
-      <w:r>
-        <w:t xml:space="preserve"> </w:t>
-      </w:r>
-    </w:p>
-    <w:p>
-      <w:pPr>
-        <w:pStyle w:val="ListParagraph"/>
-        <w:numPr>
-          <w:ilvl w:val="2"/>
-          <w:numId w:val="1"/>
-        </w:numPr>
-        <w:jc w:val="both"/>
-      </w:pPr>
-      <w:r>
-        <w:t xml:space="preserve"> </w:t>
-      </w:r>
-      <w:r>
-        <w:t>Mo</w:t>
-      </w:r>
-      <w:r>
-        <w:t>żliwość</w:t>
-      </w:r>
-      <w:r>
-        <w:t xml:space="preserve"> </w:t>
-      </w:r>
-      <w:r>
-        <w:t xml:space="preserve">dodawania </w:t>
-      </w:r>
-      <w:r>
-        <w:t>nowych lotów</w:t>
-      </w:r>
-      <w:r>
-        <w:t>.</w:t>
-      </w:r>
-    </w:p>
-    <w:p>
-      <w:pPr>
-        <w:pStyle w:val="ListParagraph"/>
-        <w:numPr>
-          <w:ilvl w:val="2"/>
-          <w:numId w:val="1"/>
-        </w:numPr>
-        <w:jc w:val="both"/>
-      </w:pPr>
-      <w:r>
-        <w:t xml:space="preserve"> Możliwość zmiany samolotu </w:t>
-      </w:r>
-    </w:p>
-    <w:p>
-      <w:pPr>
-        <w:pStyle w:val="ListParagraph"/>
-        <w:numPr>
-          <w:ilvl w:val="2"/>
-          <w:numId w:val="1"/>
-        </w:numPr>
-        <w:jc w:val="both"/>
-      </w:pPr>
-      <w:r>
-        <w:t xml:space="preserve"> </w:t>
-      </w:r>
-      <w:r>
-        <w:t xml:space="preserve">Możliwość zmiany </w:t>
-      </w:r>
-      <w:r>
-        <w:t>pilot</w:t>
-      </w:r>
-      <w:r>
-        <w:t>ów</w:t>
-      </w:r>
-      <w:r>
-        <w:t xml:space="preserve"> w </w:t>
-      </w:r>
-      <w:r>
-        <w:t xml:space="preserve">planowanym </w:t>
-      </w:r>
-      <w:r>
-        <w:t>locie.</w:t>
-      </w:r>
-    </w:p>
-    <w:p>
-      <w:pPr>
-        <w:pStyle w:val="ListParagraph"/>
-        <w:numPr>
-          <w:ilvl w:val="2"/>
-          <w:numId w:val="1"/>
-        </w:numPr>
-        <w:jc w:val="both"/>
-      </w:pPr>
-      <w:r>
-        <w:t xml:space="preserve"> Automatyczna zmiana ceny biletu w zależności od zainteresowania lotem.</w:t>
-      </w:r>
-    </w:p>
-    <w:p>
-      <w:pPr>
-        <w:pStyle w:val="ListParagraph"/>
-        <w:numPr>
-          <w:ilvl w:val="2"/>
-          <w:numId w:val="1"/>
-        </w:numPr>
-        <w:jc w:val="both"/>
-      </w:pPr>
-      <w:r>
-        <w:t xml:space="preserve"> Możliwość odwołania lotu</w:t>
-      </w:r>
-      <w:r>
-        <w:t>.</w:t>
-      </w:r>
-    </w:p>
-    <w:p>
-      <w:pPr>
-        <w:pStyle w:val="ListParagraph"/>
-        <w:numPr>
-          <w:ilvl w:val="2"/>
-          <w:numId w:val="1"/>
-        </w:numPr>
-        <w:jc w:val="both"/>
-      </w:pPr>
-      <w:r>
-        <w:t>Możliwość propozycji</w:t>
-      </w:r>
-      <w:r>
-        <w:t xml:space="preserve"> alternatywnej opcji</w:t>
-      </w:r>
-      <w:r>
-        <w:t xml:space="preserve"> lotu</w:t>
-      </w:r>
-      <w:r>
-        <w:t>.</w:t>
-      </w:r>
-    </w:p>
-    <w:p>
-      <w:pPr>
-        <w:pStyle w:val="ListParagraph"/>
-        <w:numPr>
-          <w:ilvl w:val="2"/>
-          <w:numId w:val="1"/>
-        </w:numPr>
-        <w:jc w:val="both"/>
-      </w:pPr>
-      <w:r>
-        <w:t>Możliwość automatycznego zakupu biletu na wyprzedany lot w przypadku zwolnienia miejsca.</w:t>
-      </w:r>
-    </w:p>
-    <w:p>
-      <w:pPr>
-        <w:pStyle w:val="ListParagraph"/>
-        <w:numPr>
-          <w:ilvl w:val="2"/>
-          <w:numId w:val="1"/>
-        </w:numPr>
-        <w:jc w:val="both"/>
-      </w:pPr>
-      <w:r>
-        <w:lastRenderedPageBreak/>
-        <w:t xml:space="preserve"> Możliwość przeglądu grafiku lotów.</w:t>
-      </w:r>
-    </w:p>
-    <w:p>
-      <w:pPr>
-        <w:pStyle w:val="ListParagraph"/>
-        <w:numPr>
-          <w:ilvl w:val="2"/>
-          <w:numId w:val="1"/>
-        </w:numPr>
-        <w:jc w:val="both"/>
-      </w:pPr>
-      <w:r>
-        <w:t xml:space="preserve"> Możliwość przeglądu informacji na temat zakupionego lotu.</w:t>
-      </w:r>
-      <w:r>
-        <w:t xml:space="preserve"> </w:t>
-      </w:r>
-    </w:p>
-    <w:p>
-      <w:pPr>
-        <w:pStyle w:val="ListParagraph"/>
-        <w:numPr>
-          <w:ilvl w:val="2"/>
-          <w:numId w:val="1"/>
-        </w:numPr>
-        <w:jc w:val="both"/>
-      </w:pPr>
-      <w:r>
-        <w:t xml:space="preserve"> Możliwość zakupu biletu. </w:t>
-      </w:r>
-    </w:p>
-    <w:p>
-      <w:pPr>
-        <w:pStyle w:val="ListParagraph"/>
-        <w:numPr>
-          <w:ilvl w:val="2"/>
-          <w:numId w:val="1"/>
-        </w:numPr>
-        <w:jc w:val="both"/>
-      </w:pPr>
-      <w:r>
-        <w:t xml:space="preserve"> Możliwość rezygnacji z zakupionego biletu.</w:t>
-      </w:r>
-    </w:p>
-    <w:p>
-      <w:pPr>
-        <w:pStyle w:val="ListParagraph"/>
-        <w:numPr>
-          <w:ilvl w:val="2"/>
-          <w:numId w:val="1"/>
-        </w:numPr>
-        <w:jc w:val="both"/>
-      </w:pPr>
-      <w:r>
-        <w:t>Możliwość tworzenia kont dla pracowników.</w:t>
-      </w:r>
-    </w:p>
-    <w:p>
-      <w:pPr>
-        <w:pStyle w:val="ListParagraph"/>
-        <w:numPr>
-          <w:ilvl w:val="2"/>
-          <w:numId w:val="1"/>
-        </w:numPr>
-        <w:jc w:val="both"/>
-      </w:pPr>
-      <w:r>
-        <w:t>Możliwość tworzenia kont dla klientów.</w:t>
-      </w:r>
-    </w:p>
-    <w:p>
-      <w:pPr>
-        <w:pStyle w:val="ListParagraph"/>
-        <w:numPr>
-          <w:ilvl w:val="2"/>
-          <w:numId w:val="1"/>
-        </w:numPr>
-        <w:jc w:val="both"/>
-      </w:pPr>
-      <w:r>
-        <w:t>Możliwość zalogowania się do systemu.</w:t>
-      </w:r>
-    </w:p>
-    <w:p>
-      <w:pPr>
-        <w:pStyle w:val="ListParagraph"/>
-        <w:numPr>
-          <w:ilvl w:val="1"/>
-          <w:numId w:val="1"/>
-        </w:numPr>
-        <w:jc w:val="both"/>
-        <w:rPr>
-          <w:b/>
-        </w:rPr>
-      </w:pPr>
-      <w:r>
-        <w:rPr>
-          <w:b/>
-        </w:rPr>
-        <w:t>Lista wymagań niefunkcjonalnych</w:t>
-      </w:r>
-    </w:p>
-    <w:p>
-      <w:pPr>
-        <w:pStyle w:val="ListParagraph"/>
-        <w:numPr>
-          <w:ilvl w:val="2"/>
-          <w:numId w:val="1"/>
-        </w:numPr>
-        <w:jc w:val="both"/>
-      </w:pPr>
-      <w:r>
-        <w:t xml:space="preserve"> Tylko administrator może tworzyć konta dla pracowników.</w:t>
-      </w:r>
-    </w:p>
-    <w:p>
-      <w:pPr>
-        <w:pStyle w:val="ListParagraph"/>
-        <w:numPr>
-          <w:ilvl w:val="2"/>
-          <w:numId w:val="1"/>
-        </w:numPr>
-        <w:jc w:val="both"/>
-      </w:pPr>
-      <w:r>
-        <w:t xml:space="preserve"> </w:t>
-      </w:r>
-      <w:r>
-        <w:t>Tylko pracownik może zarządzać pilotami.</w:t>
-      </w:r>
-    </w:p>
-    <w:p>
-      <w:pPr>
-        <w:pStyle w:val="ListParagraph"/>
-        <w:numPr>
-          <w:ilvl w:val="2"/>
-          <w:numId w:val="1"/>
-        </w:numPr>
-        <w:jc w:val="both"/>
-      </w:pPr>
-      <w:r>
-        <w:t xml:space="preserve"> </w:t>
-      </w:r>
-      <w:r>
-        <w:t xml:space="preserve">Tylko pracownik może zarządzać </w:t>
-      </w:r>
-      <w:r>
-        <w:t>samolotami.</w:t>
-      </w:r>
-    </w:p>
-    <w:p>
-      <w:pPr>
-        <w:pStyle w:val="ListParagraph"/>
-        <w:numPr>
-          <w:ilvl w:val="2"/>
-          <w:numId w:val="1"/>
-        </w:numPr>
-        <w:jc w:val="both"/>
-      </w:pPr>
-      <w:r>
-        <w:t xml:space="preserve"> Tylko pracownik może zarządzać lotami.</w:t>
-      </w:r>
-    </w:p>
-    <w:p>
-      <w:pPr>
-        <w:pStyle w:val="ListParagraph"/>
-        <w:numPr>
-          <w:ilvl w:val="2"/>
-          <w:numId w:val="1"/>
-        </w:numPr>
-        <w:jc w:val="both"/>
-      </w:pPr>
-      <w:r>
-        <w:t xml:space="preserve"> Zakaz zakupu biletu na wyprzedany lot.</w:t>
-      </w:r>
-    </w:p>
-    <w:p>
-      <w:pPr>
-        <w:pStyle w:val="ListParagraph"/>
-        <w:numPr>
-          <w:ilvl w:val="2"/>
-          <w:numId w:val="1"/>
-        </w:numPr>
-        <w:jc w:val="both"/>
-      </w:pPr>
-      <w:r>
-        <w:t xml:space="preserve"> W przypadku odwołania lotu klient powinien dostać zwrot kosztów.</w:t>
-      </w:r>
-    </w:p>
-    <w:p>
-      <w:pPr>
-        <w:pStyle w:val="ListParagraph"/>
-        <w:numPr>
-          <w:ilvl w:val="2"/>
-          <w:numId w:val="1"/>
-        </w:numPr>
-        <w:jc w:val="both"/>
-      </w:pPr>
-      <w:r>
-        <w:t xml:space="preserve"> W przypadku odwołania lotu klient powinien dostać propozycję innego lotu w tej samej lub mniejszej cenie.</w:t>
-      </w:r>
-    </w:p>
-    <w:p>
-      <w:pPr>
-        <w:pStyle w:val="ListParagraph"/>
-        <w:numPr>
-          <w:ilvl w:val="2"/>
-          <w:numId w:val="1"/>
-        </w:numPr>
-        <w:jc w:val="both"/>
-      </w:pPr>
-      <w:r>
-        <w:t xml:space="preserve"> W przypadku rezygnacji z zakupionego biletu klient dostaje zwrot 50% kosztów.</w:t>
-      </w:r>
-    </w:p>
-    <w:p>
-      <w:pPr>
-        <w:pStyle w:val="ListParagraph"/>
-        <w:numPr>
-          <w:ilvl w:val="2"/>
-          <w:numId w:val="1"/>
-        </w:numPr>
-        <w:jc w:val="both"/>
-      </w:pPr>
-      <w:r>
-        <w:t xml:space="preserve"> Zakup biletów jest wykonywany przez klientów</w:t>
-      </w:r>
-      <w:r>
-        <w:t>.</w:t>
-      </w:r>
-    </w:p>
-    <w:p>
-      <w:pPr>
-        <w:pStyle w:val="ListParagraph"/>
-        <w:numPr>
-          <w:ilvl w:val="2"/>
-          <w:numId w:val="1"/>
-        </w:numPr>
-        <w:jc w:val="both"/>
-      </w:pPr>
-      <w:r>
-        <w:t xml:space="preserve"> Podczas automatycznego zakupu biletów na wyprzedane loty – bilety są przydzielane klientom w odpowiednej kolejności.</w:t>
+        <w:t>Podczas automatycznego zakupu biletów na wyprzedane loty – bilety są przydzielane klientom w odpowiednej kolejności.</w:t>
       </w:r>
     </w:p>
     <w:p>

</xml_diff>